<commit_message>
Front Page Done. Left: Headers and Background!
</commit_message>
<xml_diff>
--- a/1. Project Title.docx
+++ b/1. Project Title.docx
@@ -7,34 +7,41 @@
         <w:spacing w:line="360" w:lineRule="auto"/>
         <w:jc w:val="center"/>
         <w:rPr>
-          <w:rFonts w:asciiTheme="majorBidi" w:hAnsiTheme="majorBidi" w:cstheme="majorBidi"/>
-          <w:sz w:val="28"/>
-          <w:szCs w:val="28"/>
-        </w:rPr>
-      </w:pPr>
-      <w:r>
-        <w:rPr>
-          <w:rFonts w:asciiTheme="majorBidi" w:hAnsiTheme="majorBidi" w:cstheme="majorBidi"/>
-          <w:sz w:val="28"/>
-          <w:szCs w:val="28"/>
+          <w:rFonts w:ascii="Roboto" w:hAnsi="Roboto" w:cs="Simplified Arabic"/>
+          <w:b/>
+          <w:bCs/>
+          <w:sz w:val="36"/>
+          <w:szCs w:val="36"/>
+        </w:rPr>
+      </w:pPr>
+      <w:bookmarkStart w:id="0" w:name="_GoBack"/>
+      <w:r>
+        <w:rPr>
+          <w:rFonts w:ascii="Roboto" w:hAnsi="Roboto" w:cs="Simplified Arabic"/>
+          <w:b/>
+          <w:bCs/>
+          <w:sz w:val="36"/>
+          <w:szCs w:val="36"/>
         </w:rPr>
         <w:t xml:space="preserve">International University </w:t>
       </w:r>
-      <w:proofErr w:type="gramStart"/>
-      <w:r>
-        <w:rPr>
-          <w:rFonts w:asciiTheme="majorBidi" w:hAnsiTheme="majorBidi" w:cstheme="majorBidi"/>
-          <w:sz w:val="28"/>
-          <w:szCs w:val="28"/>
-        </w:rPr>
-        <w:t>Of</w:t>
-      </w:r>
-      <w:proofErr w:type="gramEnd"/>
-      <w:r>
-        <w:rPr>
-          <w:rFonts w:asciiTheme="majorBidi" w:hAnsiTheme="majorBidi" w:cstheme="majorBidi"/>
-          <w:sz w:val="28"/>
-          <w:szCs w:val="28"/>
+      <w:r>
+        <w:rPr>
+          <w:rFonts w:ascii="Roboto" w:hAnsi="Roboto" w:cs="Simplified Arabic"/>
+          <w:b/>
+          <w:bCs/>
+          <w:sz w:val="36"/>
+          <w:szCs w:val="36"/>
+        </w:rPr>
+        <w:t>of</w:t>
+      </w:r>
+      <w:r>
+        <w:rPr>
+          <w:rFonts w:ascii="Roboto" w:hAnsi="Roboto" w:cs="Simplified Arabic"/>
+          <w:b/>
+          <w:bCs/>
+          <w:sz w:val="36"/>
+          <w:szCs w:val="36"/>
         </w:rPr>
         <w:t xml:space="preserve"> Africa</w:t>
       </w:r>
@@ -44,34 +51,40 @@
         <w:spacing w:line="360" w:lineRule="auto"/>
         <w:jc w:val="center"/>
         <w:rPr>
-          <w:rFonts w:asciiTheme="majorBidi" w:hAnsiTheme="majorBidi" w:cstheme="majorBidi"/>
-          <w:sz w:val="28"/>
-          <w:szCs w:val="28"/>
-        </w:rPr>
-      </w:pPr>
-      <w:r>
-        <w:rPr>
-          <w:rFonts w:asciiTheme="majorBidi" w:hAnsiTheme="majorBidi" w:cstheme="majorBidi"/>
-          <w:sz w:val="28"/>
-          <w:szCs w:val="28"/>
+          <w:rFonts w:ascii="Roboto" w:hAnsi="Roboto" w:cs="Simplified Arabic"/>
+          <w:b/>
+          <w:bCs/>
+          <w:sz w:val="34"/>
+          <w:szCs w:val="34"/>
+        </w:rPr>
+      </w:pPr>
+      <w:r>
+        <w:rPr>
+          <w:rFonts w:ascii="Roboto" w:hAnsi="Roboto" w:cs="Simplified Arabic"/>
+          <w:b/>
+          <w:bCs/>
+          <w:sz w:val="34"/>
+          <w:szCs w:val="34"/>
         </w:rPr>
         <w:t xml:space="preserve">Faculty </w:t>
       </w:r>
-      <w:proofErr w:type="gramStart"/>
-      <w:r>
-        <w:rPr>
-          <w:rFonts w:asciiTheme="majorBidi" w:hAnsiTheme="majorBidi" w:cstheme="majorBidi"/>
-          <w:sz w:val="28"/>
-          <w:szCs w:val="28"/>
-        </w:rPr>
-        <w:t>Of</w:t>
-      </w:r>
-      <w:proofErr w:type="gramEnd"/>
-      <w:r>
-        <w:rPr>
-          <w:rFonts w:asciiTheme="majorBidi" w:hAnsiTheme="majorBidi" w:cstheme="majorBidi"/>
-          <w:sz w:val="28"/>
-          <w:szCs w:val="28"/>
+      <w:r>
+        <w:rPr>
+          <w:rFonts w:ascii="Roboto" w:hAnsi="Roboto" w:cs="Simplified Arabic"/>
+          <w:b/>
+          <w:bCs/>
+          <w:sz w:val="34"/>
+          <w:szCs w:val="34"/>
+        </w:rPr>
+        <w:t>of</w:t>
+      </w:r>
+      <w:r>
+        <w:rPr>
+          <w:rFonts w:ascii="Roboto" w:hAnsi="Roboto" w:cs="Simplified Arabic"/>
+          <w:b/>
+          <w:bCs/>
+          <w:sz w:val="34"/>
+          <w:szCs w:val="34"/>
         </w:rPr>
         <w:t xml:space="preserve"> Computer Science</w:t>
       </w:r>
@@ -81,15 +94,510 @@
         <w:spacing w:line="360" w:lineRule="auto"/>
         <w:jc w:val="center"/>
         <w:rPr>
-          <w:rFonts w:asciiTheme="majorBidi" w:hAnsiTheme="majorBidi" w:cstheme="majorBidi"/>
-          <w:sz w:val="28"/>
-          <w:szCs w:val="28"/>
-        </w:rPr>
-      </w:pPr>
-      <w:bookmarkStart w:id="0" w:name="_GoBack"/>
+          <w:rFonts w:ascii="Roboto" w:hAnsi="Roboto" w:cs="Simplified Arabic"/>
+          <w:b/>
+          <w:bCs/>
+          <w:sz w:val="32"/>
+          <w:szCs w:val="32"/>
+        </w:rPr>
+      </w:pPr>
+      <w:r>
+        <w:rPr>
+          <w:rFonts w:ascii="Roboto" w:hAnsi="Roboto" w:cs="Simplified Arabic"/>
+          <w:b/>
+          <w:bCs/>
+          <w:sz w:val="32"/>
+          <w:szCs w:val="32"/>
+        </w:rPr>
+        <w:t>Department of Computer Science</w:t>
+      </w:r>
+    </w:p>
+    <w:p>
+      <w:pPr>
+        <w:spacing w:line="360" w:lineRule="auto"/>
+        <w:jc w:val="center"/>
+        <w:rPr>
+          <w:rFonts w:ascii="Roboto" w:hAnsi="Roboto" w:cs="Simplified Arabic"/>
+          <w:b/>
+          <w:bCs/>
+          <w:sz w:val="32"/>
+          <w:szCs w:val="32"/>
+        </w:rPr>
+      </w:pPr>
+    </w:p>
+    <w:p>
+      <w:pPr>
+        <w:spacing w:line="360" w:lineRule="auto"/>
+        <w:jc w:val="center"/>
+        <w:rPr>
+          <w:rFonts w:ascii="Roboto" w:hAnsi="Roboto" w:cs="Simplified Arabic"/>
+          <w:sz w:val="28"/>
+          <w:szCs w:val="28"/>
+        </w:rPr>
+      </w:pPr>
+      <w:r>
+        <w:rPr>
+          <w:rFonts w:ascii="Roboto" w:hAnsi="Roboto" w:cs="Simplified Arabic"/>
+          <w:sz w:val="28"/>
+          <w:szCs w:val="28"/>
+        </w:rPr>
+        <w:t xml:space="preserve">Graduation Project submitted as a partial fulfillment of the requirements for a </w:t>
+      </w:r>
+      <w:r>
+        <w:rPr>
+          <w:rFonts w:ascii="Roboto" w:hAnsi="Roboto" w:cs="Simplified Arabic"/>
+          <w:sz w:val="28"/>
+          <w:szCs w:val="28"/>
+        </w:rPr>
+        <w:t>Bachelor’s</w:t>
+      </w:r>
+      <w:r>
+        <w:rPr>
+          <w:rFonts w:ascii="Roboto" w:hAnsi="Roboto" w:cs="Simplified Arabic"/>
+          <w:sz w:val="28"/>
+          <w:szCs w:val="28"/>
+        </w:rPr>
+        <w:t xml:space="preserve"> D</w:t>
+      </w:r>
+      <w:r>
+        <w:rPr>
+          <w:rFonts w:ascii="Roboto" w:hAnsi="Roboto" w:cs="Simplified Arabic"/>
+          <w:sz w:val="28"/>
+          <w:szCs w:val="28"/>
+        </w:rPr>
+        <w:t>egree in Computer Science.</w:t>
+      </w:r>
+    </w:p>
+    <w:p>
+      <w:pPr>
+        <w:spacing w:line="240" w:lineRule="auto"/>
+        <w:jc w:val="center"/>
+        <w:rPr>
+          <w:rFonts w:ascii="Roboto" w:hAnsi="Roboto" w:cs="Simplified Arabic"/>
+          <w:sz w:val="28"/>
+          <w:szCs w:val="28"/>
+        </w:rPr>
+      </w:pPr>
+    </w:p>
+    <w:p>
+      <w:pPr>
+        <w:spacing w:line="240" w:lineRule="auto"/>
+        <w:jc w:val="center"/>
+        <w:rPr>
+          <w:rFonts w:ascii="Roboto" w:hAnsi="Roboto" w:cs="Simplified Arabic"/>
+          <w:b/>
+          <w:bCs/>
+          <w:sz w:val="32"/>
+          <w:szCs w:val="32"/>
+        </w:rPr>
+      </w:pPr>
+      <w:r>
+        <w:rPr>
+          <w:rFonts w:ascii="Roboto" w:hAnsi="Roboto" w:cs="Simplified Arabic"/>
+          <w:b/>
+          <w:bCs/>
+          <w:sz w:val="32"/>
+          <w:szCs w:val="32"/>
+        </w:rPr>
+        <w:t>DurusApp for Islamic L</w:t>
+      </w:r>
+      <w:r>
+        <w:rPr>
+          <w:rFonts w:ascii="Roboto" w:hAnsi="Roboto" w:cs="Simplified Arabic"/>
+          <w:b/>
+          <w:bCs/>
+          <w:sz w:val="32"/>
+          <w:szCs w:val="32"/>
+        </w:rPr>
+        <w:t>ectures</w:t>
+      </w:r>
+    </w:p>
+    <w:p>
+      <w:pPr>
+        <w:spacing w:line="240" w:lineRule="auto"/>
+        <w:jc w:val="center"/>
+        <w:rPr>
+          <w:rFonts w:ascii="Roboto" w:hAnsi="Roboto" w:cs="Simplified Arabic"/>
+        </w:rPr>
+        <w:sectPr>
+          <w:pgSz w:w="12240" w:h="15840"/>
+          <w:pgMar w:top="1440" w:right="1440" w:bottom="1440" w:left="1440" w:header="720" w:footer="720" w:gutter="0"/>
+          <w:cols w:space="720"/>
+          <w:docGrid w:linePitch="360"/>
+        </w:sectPr>
+      </w:pPr>
+      <w:r>
+        <w:rPr>
+          <w:rFonts w:ascii="Roboto" w:hAnsi="Roboto" w:cs="Simplified Arabic"/>
+        </w:rPr>
+        <w:t xml:space="preserve"> September, 2020</w:t>
+      </w:r>
+      <w:r>
+        <w:rPr>
+          <w:rFonts w:ascii="Roboto" w:hAnsi="Roboto" w:cs="Simplified Arabic"/>
+        </w:rPr>
+        <w:t xml:space="preserve"> - </w:t>
+      </w:r>
+      <w:r>
+        <w:rPr>
+          <w:rFonts w:ascii="Roboto" w:hAnsi="Roboto" w:cs="Simplified Arabic"/>
+        </w:rPr>
+        <w:t>January, 2021</w:t>
+      </w:r>
+    </w:p>
+    <w:p>
+      <w:pPr>
+        <w:spacing w:line="360" w:lineRule="auto"/>
+        <w:jc w:val="center"/>
+        <w:rPr>
+          <w:rFonts w:ascii="Roboto" w:hAnsi="Roboto" w:cs="Simplified Arabic"/>
+          <w:b/>
+          <w:bCs/>
+          <w:sz w:val="28"/>
+          <w:szCs w:val="28"/>
+        </w:rPr>
+      </w:pPr>
+    </w:p>
+    <w:p>
+      <w:pPr>
+        <w:spacing w:line="360" w:lineRule="auto"/>
+        <w:jc w:val="center"/>
+        <w:rPr>
+          <w:rFonts w:ascii="Roboto" w:hAnsi="Roboto" w:cs="Simplified Arabic"/>
+          <w:sz w:val="28"/>
+          <w:szCs w:val="28"/>
+        </w:rPr>
+      </w:pPr>
+      <w:r>
+        <w:rPr>
+          <w:rFonts w:ascii="Roboto" w:hAnsi="Roboto" w:cs="Simplified Arabic"/>
+          <w:b/>
+          <w:bCs/>
+          <w:sz w:val="28"/>
+          <w:szCs w:val="28"/>
+        </w:rPr>
+        <w:t>Prepared by</w:t>
+      </w:r>
+      <w:r>
+        <w:rPr>
+          <w:rFonts w:ascii="Roboto" w:hAnsi="Roboto" w:cs="Simplified Arabic"/>
+          <w:b/>
+          <w:bCs/>
+          <w:sz w:val="28"/>
+          <w:szCs w:val="28"/>
+        </w:rPr>
+        <w:t>:</w:t>
+      </w:r>
+    </w:p>
+    <w:p>
+      <w:pPr>
+        <w:spacing w:line="360" w:lineRule="auto"/>
+        <w:jc w:val="center"/>
+        <w:rPr>
+          <w:rFonts w:ascii="Roboto" w:hAnsi="Roboto" w:cs="Simplified Arabic"/>
+          <w:sz w:val="28"/>
+          <w:szCs w:val="28"/>
+        </w:rPr>
+      </w:pPr>
+    </w:p>
+    <w:p>
+      <w:pPr>
+        <w:spacing w:line="360" w:lineRule="auto"/>
+        <w:jc w:val="center"/>
+        <w:rPr>
+          <w:rFonts w:ascii="Roboto" w:hAnsi="Roboto" w:cs="Simplified Arabic"/>
+          <w:sz w:val="28"/>
+          <w:szCs w:val="28"/>
+        </w:rPr>
+      </w:pPr>
+      <w:r>
+        <w:rPr>
+          <w:rFonts w:ascii="Roboto" w:hAnsi="Roboto" w:cs="Simplified Arabic"/>
+          <w:sz w:val="28"/>
+          <w:szCs w:val="28"/>
+        </w:rPr>
+        <w:t xml:space="preserve">Daud Ibrahim </w:t>
+      </w:r>
+      <w:proofErr w:type="spellStart"/>
+      <w:r>
+        <w:rPr>
+          <w:rFonts w:ascii="Roboto" w:hAnsi="Roboto" w:cs="Simplified Arabic"/>
+          <w:sz w:val="28"/>
+          <w:szCs w:val="28"/>
+        </w:rPr>
+        <w:t>Nur</w:t>
+      </w:r>
+      <w:proofErr w:type="spellEnd"/>
+    </w:p>
+    <w:p>
+      <w:pPr>
+        <w:spacing w:line="360" w:lineRule="auto"/>
+        <w:jc w:val="center"/>
+        <w:rPr>
+          <w:rFonts w:ascii="Roboto" w:hAnsi="Roboto" w:cs="Simplified Arabic"/>
+          <w:sz w:val="28"/>
+          <w:szCs w:val="28"/>
+        </w:rPr>
+      </w:pPr>
+      <w:proofErr w:type="spellStart"/>
+      <w:r>
+        <w:rPr>
+          <w:rFonts w:ascii="Roboto" w:hAnsi="Roboto" w:cs="Simplified Arabic"/>
+          <w:sz w:val="28"/>
+          <w:szCs w:val="28"/>
+        </w:rPr>
+        <w:t>Zakarie</w:t>
+      </w:r>
+      <w:proofErr w:type="spellEnd"/>
+      <w:r>
+        <w:rPr>
+          <w:rFonts w:ascii="Roboto" w:hAnsi="Roboto" w:cs="Simplified Arabic"/>
+          <w:sz w:val="28"/>
+          <w:szCs w:val="28"/>
+        </w:rPr>
+        <w:t xml:space="preserve"> Abdi </w:t>
+      </w:r>
+      <w:proofErr w:type="spellStart"/>
+      <w:r>
+        <w:rPr>
+          <w:rFonts w:ascii="Roboto" w:hAnsi="Roboto" w:cs="Simplified Arabic"/>
+          <w:sz w:val="28"/>
+          <w:szCs w:val="28"/>
+        </w:rPr>
+        <w:t>Haashi</w:t>
+      </w:r>
+      <w:proofErr w:type="spellEnd"/>
+    </w:p>
+    <w:p>
+      <w:pPr>
+        <w:spacing w:line="360" w:lineRule="auto"/>
+        <w:jc w:val="center"/>
+        <w:rPr>
+          <w:rFonts w:ascii="Roboto" w:hAnsi="Roboto" w:cs="Simplified Arabic"/>
+          <w:sz w:val="28"/>
+          <w:szCs w:val="28"/>
+        </w:rPr>
+      </w:pPr>
+      <w:r>
+        <w:rPr>
+          <w:rFonts w:ascii="Roboto" w:hAnsi="Roboto" w:cs="Simplified Arabic"/>
+          <w:sz w:val="28"/>
+          <w:szCs w:val="28"/>
+        </w:rPr>
+        <w:t xml:space="preserve">Musa Mohammed Musa </w:t>
+      </w:r>
+      <w:proofErr w:type="spellStart"/>
+      <w:r>
+        <w:rPr>
+          <w:rFonts w:ascii="Roboto" w:hAnsi="Roboto" w:cs="Simplified Arabic"/>
+          <w:sz w:val="28"/>
+          <w:szCs w:val="28"/>
+        </w:rPr>
+        <w:t>Adolai</w:t>
+      </w:r>
+      <w:proofErr w:type="spellEnd"/>
+    </w:p>
+    <w:p>
+      <w:pPr>
+        <w:spacing w:line="360" w:lineRule="auto"/>
+        <w:jc w:val="center"/>
+        <w:rPr>
+          <w:rFonts w:ascii="Roboto" w:hAnsi="Roboto" w:cs="Simplified Arabic"/>
+          <w:sz w:val="28"/>
+          <w:szCs w:val="28"/>
+        </w:rPr>
+      </w:pPr>
+      <w:r>
+        <w:rPr>
+          <w:rFonts w:ascii="Roboto" w:hAnsi="Roboto" w:cs="Simplified Arabic"/>
+          <w:sz w:val="28"/>
+          <w:szCs w:val="28"/>
+        </w:rPr>
+        <w:t>Ibrahim Abdifatah Mohamed</w:t>
+      </w:r>
+    </w:p>
+    <w:p>
+      <w:pPr>
+        <w:spacing w:line="360" w:lineRule="auto"/>
+        <w:jc w:val="center"/>
+        <w:rPr>
+          <w:rFonts w:ascii="Roboto" w:hAnsi="Roboto" w:cs="Simplified Arabic"/>
+          <w:sz w:val="28"/>
+          <w:szCs w:val="28"/>
+        </w:rPr>
+      </w:pPr>
+    </w:p>
+    <w:p>
+      <w:pPr>
+        <w:spacing w:line="360" w:lineRule="auto"/>
+        <w:rPr>
+          <w:rFonts w:ascii="Roboto" w:hAnsi="Roboto" w:cs="Simplified Arabic"/>
+          <w:b/>
+          <w:bCs/>
+          <w:sz w:val="28"/>
+          <w:szCs w:val="28"/>
+        </w:rPr>
+      </w:pPr>
+    </w:p>
+    <w:p>
+      <w:pPr>
+        <w:spacing w:line="360" w:lineRule="auto"/>
+        <w:jc w:val="center"/>
+        <w:rPr>
+          <w:rFonts w:ascii="Roboto" w:hAnsi="Roboto" w:cs="Simplified Arabic"/>
+          <w:b/>
+          <w:bCs/>
+          <w:sz w:val="28"/>
+          <w:szCs w:val="28"/>
+        </w:rPr>
+      </w:pPr>
+      <w:r>
+        <w:rPr>
+          <w:rFonts w:ascii="Roboto" w:hAnsi="Roboto" w:cs="Simplified Arabic"/>
+          <w:b/>
+          <w:bCs/>
+          <w:sz w:val="28"/>
+          <w:szCs w:val="28"/>
+        </w:rPr>
+        <w:t>Supervised By:</w:t>
+      </w:r>
+    </w:p>
+    <w:p>
+      <w:pPr>
+        <w:spacing w:line="360" w:lineRule="auto"/>
+        <w:jc w:val="center"/>
+        <w:rPr>
+          <w:rFonts w:ascii="Roboto" w:hAnsi="Roboto" w:cs="Simplified Arabic"/>
+          <w:b/>
+          <w:bCs/>
+          <w:sz w:val="28"/>
+          <w:szCs w:val="28"/>
+        </w:rPr>
+      </w:pPr>
+    </w:p>
+    <w:p>
+      <w:pPr>
+        <w:spacing w:line="360" w:lineRule="auto"/>
+        <w:jc w:val="center"/>
+        <w:rPr>
+          <w:rFonts w:ascii="Roboto" w:hAnsi="Roboto" w:cs="Simplified Arabic"/>
+          <w:sz w:val="28"/>
+          <w:szCs w:val="28"/>
+        </w:rPr>
+      </w:pPr>
+      <w:r>
+        <w:rPr>
+          <w:rFonts w:ascii="Roboto" w:hAnsi="Roboto" w:cs="Simplified Arabic"/>
+          <w:sz w:val="28"/>
+          <w:szCs w:val="28"/>
+        </w:rPr>
+        <w:t>Dr. Ibrahim Abdul Hamid Sayid Ahmad</w:t>
+      </w:r>
+    </w:p>
+    <w:p>
+      <w:pPr>
+        <w:spacing w:line="360" w:lineRule="auto"/>
+        <w:jc w:val="center"/>
+        <w:rPr>
+          <w:rFonts w:ascii="Roboto" w:hAnsi="Roboto" w:cs="Simplified Arabic"/>
+          <w:sz w:val="28"/>
+          <w:szCs w:val="28"/>
+        </w:rPr>
+      </w:pPr>
+    </w:p>
+    <w:p>
+      <w:pPr>
+        <w:spacing w:line="360" w:lineRule="auto"/>
+        <w:jc w:val="center"/>
+        <w:rPr>
+          <w:rFonts w:ascii="Roboto" w:hAnsi="Roboto" w:cs="Simplified Arabic"/>
+          <w:sz w:val="28"/>
+          <w:szCs w:val="28"/>
+        </w:rPr>
+      </w:pPr>
+    </w:p>
+    <w:p>
+      <w:pPr>
+        <w:spacing w:line="360" w:lineRule="auto"/>
+        <w:jc w:val="center"/>
+        <w:rPr>
+          <w:rFonts w:ascii="Roboto" w:hAnsi="Roboto" w:cs="Simplified Arabic"/>
+          <w:sz w:val="28"/>
+          <w:szCs w:val="28"/>
+        </w:rPr>
+      </w:pPr>
+    </w:p>
+    <w:p>
+      <w:pPr>
+        <w:spacing w:line="360" w:lineRule="auto"/>
+        <w:jc w:val="center"/>
+        <w:rPr>
+          <w:rFonts w:ascii="Roboto" w:hAnsi="Roboto" w:cs="Simplified Arabic"/>
+          <w:sz w:val="28"/>
+          <w:szCs w:val="28"/>
+        </w:rPr>
+      </w:pPr>
+    </w:p>
+    <w:p>
+      <w:pPr>
+        <w:spacing w:line="360" w:lineRule="auto"/>
+        <w:jc w:val="center"/>
+        <w:rPr>
+          <w:rFonts w:ascii="Roboto" w:hAnsi="Roboto" w:cs="Simplified Arabic"/>
+          <w:sz w:val="28"/>
+          <w:szCs w:val="28"/>
+        </w:rPr>
+        <w:sectPr>
+          <w:type w:val="continuous"/>
+          <w:pgSz w:w="12240" w:h="15840"/>
+          <w:pgMar w:top="1440" w:right="1440" w:bottom="1440" w:left="1440" w:header="720" w:footer="720" w:gutter="0"/>
+          <w:cols w:num="2" w:space="720"/>
+          <w:docGrid w:linePitch="360"/>
+        </w:sectPr>
+      </w:pPr>
+    </w:p>
+    <w:p>
+      <w:pPr>
+        <w:spacing w:line="360" w:lineRule="auto"/>
+        <w:jc w:val="center"/>
+        <w:rPr>
+          <w:rFonts w:ascii="Roboto" w:hAnsi="Roboto" w:cs="Simplified Arabic"/>
+          <w:sz w:val="28"/>
+          <w:szCs w:val="28"/>
+        </w:rPr>
+      </w:pPr>
+      <w:r>
+        <w:rPr>
+          <w:rFonts w:ascii="Roboto" w:hAnsi="Roboto" w:cs="Simplified Arabic"/>
+          <w:sz w:val="28"/>
+          <w:szCs w:val="28"/>
+        </w:rPr>
+        <w:lastRenderedPageBreak/>
+        <w:t>Khartoum, Sudan.</w:t>
+      </w:r>
+    </w:p>
+    <w:p>
+      <w:pPr>
+        <w:spacing w:line="360" w:lineRule="auto"/>
+        <w:jc w:val="center"/>
+        <w:rPr>
+          <w:rFonts w:ascii="Roboto" w:hAnsi="Roboto" w:cs="Simplified Arabic"/>
+          <w:sz w:val="28"/>
+          <w:szCs w:val="28"/>
+        </w:rPr>
+      </w:pPr>
+      <w:r>
+        <w:rPr>
+          <w:rFonts w:ascii="Roboto" w:hAnsi="Roboto" w:cs="Simplified Arabic"/>
+          <w:sz w:val="28"/>
+          <w:szCs w:val="28"/>
+        </w:rPr>
+        <w:t>2021</w:t>
+      </w:r>
       <w:bookmarkEnd w:id="0"/>
     </w:p>
     <w:sectPr>
+      <w:type w:val="continuous"/>
       <w:pgSz w:w="12240" w:h="15840"/>
       <w:pgMar w:top="1440" w:right="1440" w:bottom="1440" w:left="1440" w:header="720" w:footer="720" w:gutter="0"/>
       <w:cols w:space="720"/>
@@ -97,6 +605,56 @@
     </w:sectPr>
   </w:body>
 </w:document>
+</file>
+
+<file path=word/endnotes.xml><?xml version="1.0" encoding="utf-8"?>
+<w:endnotes xmlns:wpc="http://schemas.microsoft.com/office/word/2010/wordprocessingCanvas" xmlns:mc="http://schemas.openxmlformats.org/markup-compatibility/2006" xmlns:o="urn:schemas-microsoft-com:office:office" xmlns:r="http://schemas.openxmlformats.org/officeDocument/2006/relationships" xmlns:m="http://schemas.openxmlformats.org/officeDocument/2006/math" xmlns:v="urn:schemas-microsoft-com:vml" xmlns:wp14="http://schemas.microsoft.com/office/word/2010/wordprocessingDrawing" xmlns:wp="http://schemas.openxmlformats.org/drawingml/2006/wordprocessingDrawing" xmlns:w10="urn:schemas-microsoft-com:office:word" xmlns:w="http://schemas.openxmlformats.org/wordprocessingml/2006/main" xmlns:w14="http://schemas.microsoft.com/office/word/2010/wordml" xmlns:w15="http://schemas.microsoft.com/office/word/2012/wordml" xmlns:wpg="http://schemas.microsoft.com/office/word/2010/wordprocessingGroup" xmlns:wpi="http://schemas.microsoft.com/office/word/2010/wordprocessingInk" xmlns:wne="http://schemas.microsoft.com/office/word/2006/wordml" xmlns:wps="http://schemas.microsoft.com/office/word/2010/wordprocessingShape" mc:Ignorable="w14 w15 wp14">
+  <w:endnote w:type="separator" w:id="-1">
+    <w:p>
+      <w:pPr>
+        <w:spacing w:after="0" w:line="240" w:lineRule="auto"/>
+      </w:pPr>
+      <w:r>
+        <w:separator/>
+      </w:r>
+    </w:p>
+  </w:endnote>
+  <w:endnote w:type="continuationSeparator" w:id="0">
+    <w:p>
+      <w:pPr>
+        <w:spacing w:after="0" w:line="240" w:lineRule="auto"/>
+      </w:pPr>
+      <w:r>
+        <w:continuationSeparator/>
+      </w:r>
+    </w:p>
+  </w:endnote>
+</w:endnotes>
+</file>
+
+<file path=word/footnotes.xml><?xml version="1.0" encoding="utf-8"?>
+<w:footnotes xmlns:wpc="http://schemas.microsoft.com/office/word/2010/wordprocessingCanvas" xmlns:mc="http://schemas.openxmlformats.org/markup-compatibility/2006" xmlns:o="urn:schemas-microsoft-com:office:office" xmlns:r="http://schemas.openxmlformats.org/officeDocument/2006/relationships" xmlns:m="http://schemas.openxmlformats.org/officeDocument/2006/math" xmlns:v="urn:schemas-microsoft-com:vml" xmlns:wp14="http://schemas.microsoft.com/office/word/2010/wordprocessingDrawing" xmlns:wp="http://schemas.openxmlformats.org/drawingml/2006/wordprocessingDrawing" xmlns:w10="urn:schemas-microsoft-com:office:word" xmlns:w="http://schemas.openxmlformats.org/wordprocessingml/2006/main" xmlns:w14="http://schemas.microsoft.com/office/word/2010/wordml" xmlns:w15="http://schemas.microsoft.com/office/word/2012/wordml" xmlns:wpg="http://schemas.microsoft.com/office/word/2010/wordprocessingGroup" xmlns:wpi="http://schemas.microsoft.com/office/word/2010/wordprocessingInk" xmlns:wne="http://schemas.microsoft.com/office/word/2006/wordml" xmlns:wps="http://schemas.microsoft.com/office/word/2010/wordprocessingShape" mc:Ignorable="w14 w15 wp14">
+  <w:footnote w:type="separator" w:id="-1">
+    <w:p>
+      <w:pPr>
+        <w:spacing w:after="0" w:line="240" w:lineRule="auto"/>
+      </w:pPr>
+      <w:r>
+        <w:separator/>
+      </w:r>
+    </w:p>
+  </w:footnote>
+  <w:footnote w:type="continuationSeparator" w:id="0">
+    <w:p>
+      <w:pPr>
+        <w:spacing w:after="0" w:line="240" w:lineRule="auto"/>
+      </w:pPr>
+      <w:r>
+        <w:continuationSeparator/>
+      </w:r>
+    </w:p>
+  </w:footnote>
+</w:footnotes>
 </file>
 
 <file path=word/styles.xml><?xml version="1.0" encoding="utf-8"?>
@@ -520,6 +1078,50 @@
     <w:semiHidden/>
     <w:unhideWhenUsed/>
   </w:style>
+  <w:style w:type="paragraph" w:styleId="Header">
+    <w:name w:val="header"/>
+    <w:basedOn w:val="Normal"/>
+    <w:link w:val="HeaderChar"/>
+    <w:uiPriority w:val="99"/>
+    <w:unhideWhenUsed/>
+    <w:rsid w:val="007303BB"/>
+    <w:pPr>
+      <w:tabs>
+        <w:tab w:val="center" w:pos="4680"/>
+        <w:tab w:val="right" w:pos="9360"/>
+      </w:tabs>
+      <w:spacing w:after="0" w:line="240" w:lineRule="auto"/>
+    </w:pPr>
+  </w:style>
+  <w:style w:type="character" w:customStyle="1" w:styleId="HeaderChar">
+    <w:name w:val="Header Char"/>
+    <w:basedOn w:val="DefaultParagraphFont"/>
+    <w:link w:val="Header"/>
+    <w:uiPriority w:val="99"/>
+    <w:rsid w:val="007303BB"/>
+  </w:style>
+  <w:style w:type="paragraph" w:styleId="Footer">
+    <w:name w:val="footer"/>
+    <w:basedOn w:val="Normal"/>
+    <w:link w:val="FooterChar"/>
+    <w:uiPriority w:val="99"/>
+    <w:unhideWhenUsed/>
+    <w:rsid w:val="007303BB"/>
+    <w:pPr>
+      <w:tabs>
+        <w:tab w:val="center" w:pos="4680"/>
+        <w:tab w:val="right" w:pos="9360"/>
+      </w:tabs>
+      <w:spacing w:after="0" w:line="240" w:lineRule="auto"/>
+    </w:pPr>
+  </w:style>
+  <w:style w:type="character" w:customStyle="1" w:styleId="FooterChar">
+    <w:name w:val="Footer Char"/>
+    <w:basedOn w:val="DefaultParagraphFont"/>
+    <w:link w:val="Footer"/>
+    <w:uiPriority w:val="99"/>
+    <w:rsid w:val="007303BB"/>
+  </w:style>
 </w:styles>
 </file>
 

</xml_diff>